<commit_message>
Scala few Dataframe content added
</commit_message>
<xml_diff>
--- a/4. Spark Optimization.docx
+++ b/4. Spark Optimization.docx
@@ -2335,7 +2335,16 @@
         </w:rPr>
       </w:pPr>
       <w:r>
-        <w:rPr/>
+        <w:rPr>
+          <w:b w:val="false"/>
+          <w:i w:val="false"/>
+          <w:caps w:val="false"/>
+          <w:smallCaps w:val="false"/>
+          <w:color w:val="000000"/>
+          <w:spacing w:val="0"/>
+          <w:sz w:val="24"/>
+          <w:szCs w:val="24"/>
+        </w:rPr>
       </w:r>
     </w:p>
     <w:p>
@@ -3701,15 +3710,15 @@
         </w:tblCellMar>
       </w:tblPr>
       <w:tblGrid>
-        <w:gridCol w:w="2861"/>
+        <w:gridCol w:w="2860"/>
         <w:gridCol w:w="862"/>
-        <w:gridCol w:w="5915"/>
+        <w:gridCol w:w="5916"/>
       </w:tblGrid>
       <w:tr>
         <w:trPr/>
         <w:tc>
           <w:tcPr>
-            <w:tcW w:w="2861" w:type="dxa"/>
+            <w:tcW w:w="2860" w:type="dxa"/>
             <w:tcBorders>
               <w:top w:val="single" w:sz="2" w:space="0" w:color="DDDDDD"/>
             </w:tcBorders>
@@ -3763,7 +3772,7 @@
         </w:tc>
         <w:tc>
           <w:tcPr>
-            <w:tcW w:w="5915" w:type="dxa"/>
+            <w:tcW w:w="5916" w:type="dxa"/>
             <w:tcBorders>
               <w:top w:val="single" w:sz="2" w:space="0" w:color="DDDDDD"/>
             </w:tcBorders>
@@ -3815,15 +3824,15 @@
         </w:tblCellMar>
       </w:tblPr>
       <w:tblGrid>
-        <w:gridCol w:w="2317"/>
+        <w:gridCol w:w="2316"/>
         <w:gridCol w:w="1023"/>
-        <w:gridCol w:w="6301"/>
+        <w:gridCol w:w="6302"/>
       </w:tblGrid>
       <w:tr>
         <w:trPr/>
         <w:tc>
           <w:tcPr>
-            <w:tcW w:w="2317" w:type="dxa"/>
+            <w:tcW w:w="2316" w:type="dxa"/>
             <w:tcBorders>
               <w:top w:val="single" w:sz="2" w:space="0" w:color="DDDDDD"/>
             </w:tcBorders>
@@ -3931,7 +3940,7 @@
         </w:tc>
         <w:tc>
           <w:tcPr>
-            <w:tcW w:w="6301" w:type="dxa"/>
+            <w:tcW w:w="6302" w:type="dxa"/>
             <w:tcBorders>
               <w:top w:val="single" w:sz="2" w:space="0" w:color="DDDDDD"/>
             </w:tcBorders>
@@ -4112,6 +4121,9 @@
             <w:r>
               <w:rPr/>
               <w:t>, the initial set of executors will be at least this large.</w:t>
+              <w:br/>
+              <w:br/>
+              <w:t>https://community.hortonworks.com/content/supportkb/49510/how-to-enable-dynamic-resource-allocation-in-spark.html</w:t>
             </w:r>
           </w:p>
         </w:tc>
@@ -4392,6 +4404,29 @@
               <w:t>The amount of off-heap memory (in megabytes) to be allocated per executor. This is memory that accounts for things like VM overheads, interned strings, other native overheads, etc. This tends to grow with the executor size (typically 6-10%).</w:t>
             </w:r>
           </w:p>
+          <w:p>
+            <w:pPr>
+              <w:pStyle w:val="TableContents"/>
+              <w:spacing w:lineRule="atLeast" w:line="300"/>
+              <w:jc w:val="left"/>
+              <w:rPr/>
+            </w:pPr>
+            <w:r>
+              <w:rPr/>
+            </w:r>
+          </w:p>
+          <w:p>
+            <w:pPr>
+              <w:pStyle w:val="TableContents"/>
+              <w:spacing w:lineRule="atLeast" w:line="300"/>
+              <w:jc w:val="left"/>
+              <w:rPr/>
+            </w:pPr>
+            <w:r>
+              <w:rPr/>
+              <w:t>https://www.tutorialdocs.com/article/spark-memory-management.html</w:t>
+            </w:r>
+          </w:p>
         </w:tc>
       </w:tr>
     </w:tbl>
@@ -4662,15 +4697,15 @@
         </w:tblCellMar>
       </w:tblPr>
       <w:tblGrid>
-        <w:gridCol w:w="2509"/>
-        <w:gridCol w:w="467"/>
+        <w:gridCol w:w="2508"/>
+        <w:gridCol w:w="468"/>
         <w:gridCol w:w="6662"/>
       </w:tblGrid>
       <w:tr>
         <w:trPr/>
         <w:tc>
           <w:tcPr>
-            <w:tcW w:w="2509" w:type="dxa"/>
+            <w:tcW w:w="2508" w:type="dxa"/>
             <w:tcBorders>
               <w:top w:val="single" w:sz="2" w:space="0" w:color="DDDDDD"/>
             </w:tcBorders>
@@ -4698,7 +4733,7 @@
         </w:tc>
         <w:tc>
           <w:tcPr>
-            <w:tcW w:w="467" w:type="dxa"/>
+            <w:tcW w:w="468" w:type="dxa"/>
             <w:tcBorders>
               <w:top w:val="single" w:sz="2" w:space="0" w:color="DDDDDD"/>
             </w:tcBorders>
@@ -4813,15 +4848,15 @@
         </w:tblCellMar>
       </w:tblPr>
       <w:tblGrid>
-        <w:gridCol w:w="2353"/>
+        <w:gridCol w:w="2352"/>
         <w:gridCol w:w="4075"/>
-        <w:gridCol w:w="3210"/>
+        <w:gridCol w:w="3211"/>
       </w:tblGrid>
       <w:tr>
         <w:trPr/>
         <w:tc>
           <w:tcPr>
-            <w:tcW w:w="2353" w:type="dxa"/>
+            <w:tcW w:w="2352" w:type="dxa"/>
             <w:tcBorders>
               <w:top w:val="single" w:sz="2" w:space="0" w:color="DDDDDD"/>
             </w:tcBorders>
@@ -4973,7 +5008,7 @@
         </w:tc>
         <w:tc>
           <w:tcPr>
-            <w:tcW w:w="3210" w:type="dxa"/>
+            <w:tcW w:w="3211" w:type="dxa"/>
             <w:tcBorders>
               <w:top w:val="single" w:sz="2" w:space="0" w:color="DDDDDD"/>
             </w:tcBorders>
@@ -5127,15 +5162,15 @@
         </w:tblCellMar>
       </w:tblPr>
       <w:tblGrid>
-        <w:gridCol w:w="3072"/>
-        <w:gridCol w:w="438"/>
+        <w:gridCol w:w="3071"/>
+        <w:gridCol w:w="439"/>
         <w:gridCol w:w="6128"/>
       </w:tblGrid>
       <w:tr>
         <w:trPr/>
         <w:tc>
           <w:tcPr>
-            <w:tcW w:w="3072" w:type="dxa"/>
+            <w:tcW w:w="3071" w:type="dxa"/>
             <w:tcBorders>
               <w:top w:val="single" w:sz="2" w:space="0" w:color="DDDDDD"/>
             </w:tcBorders>
@@ -5163,7 +5198,7 @@
         </w:tc>
         <w:tc>
           <w:tcPr>
-            <w:tcW w:w="438" w:type="dxa"/>
+            <w:tcW w:w="439" w:type="dxa"/>
             <w:tcBorders>
               <w:top w:val="single" w:sz="2" w:space="0" w:color="DDDDDD"/>
             </w:tcBorders>
@@ -6698,15 +6733,15 @@
         </w:tblCellMar>
       </w:tblPr>
       <w:tblGrid>
-        <w:gridCol w:w="2290"/>
-        <w:gridCol w:w="557"/>
+        <w:gridCol w:w="2289"/>
+        <w:gridCol w:w="558"/>
         <w:gridCol w:w="6791"/>
       </w:tblGrid>
       <w:tr>
         <w:trPr/>
         <w:tc>
           <w:tcPr>
-            <w:tcW w:w="2290" w:type="dxa"/>
+            <w:tcW w:w="2289" w:type="dxa"/>
             <w:tcBorders>
               <w:top w:val="single" w:sz="2" w:space="0" w:color="DDDDDD"/>
             </w:tcBorders>
@@ -6734,7 +6769,7 @@
         </w:tc>
         <w:tc>
           <w:tcPr>
-            <w:tcW w:w="557" w:type="dxa"/>
+            <w:tcW w:w="558" w:type="dxa"/>
             <w:tcBorders>
               <w:top w:val="single" w:sz="2" w:space="0" w:color="DDDDDD"/>
             </w:tcBorders>
@@ -6868,15 +6903,15 @@
         </w:tblCellMar>
       </w:tblPr>
       <w:tblGrid>
-        <w:gridCol w:w="2557"/>
+        <w:gridCol w:w="2556"/>
         <w:gridCol w:w="346"/>
-        <w:gridCol w:w="6735"/>
+        <w:gridCol w:w="6736"/>
       </w:tblGrid>
       <w:tr>
         <w:trPr/>
         <w:tc>
           <w:tcPr>
-            <w:tcW w:w="2557" w:type="dxa"/>
+            <w:tcW w:w="2556" w:type="dxa"/>
             <w:tcBorders>
               <w:top w:val="single" w:sz="2" w:space="0" w:color="DDDDDD"/>
             </w:tcBorders>
@@ -6926,7 +6961,7 @@
         </w:tc>
         <w:tc>
           <w:tcPr>
-            <w:tcW w:w="6735" w:type="dxa"/>
+            <w:tcW w:w="6736" w:type="dxa"/>
             <w:tcBorders>
               <w:top w:val="single" w:sz="2" w:space="0" w:color="DDDDDD"/>
             </w:tcBorders>
@@ -7314,8 +7349,8 @@
       </w:tblPr>
       <w:tblGrid>
         <w:gridCol w:w="1725"/>
-        <w:gridCol w:w="226"/>
-        <w:gridCol w:w="6602"/>
+        <w:gridCol w:w="225"/>
+        <w:gridCol w:w="6603"/>
       </w:tblGrid>
       <w:tr>
         <w:trPr/>
@@ -7349,7 +7384,7 @@
         </w:tc>
         <w:tc>
           <w:tcPr>
-            <w:tcW w:w="226" w:type="dxa"/>
+            <w:tcW w:w="225" w:type="dxa"/>
             <w:tcBorders>
               <w:top w:val="single" w:sz="2" w:space="0" w:color="DDDDDD"/>
             </w:tcBorders>
@@ -7371,7 +7406,7 @@
         </w:tc>
         <w:tc>
           <w:tcPr>
-            <w:tcW w:w="6602" w:type="dxa"/>
+            <w:tcW w:w="6603" w:type="dxa"/>
             <w:tcBorders>
               <w:top w:val="single" w:sz="2" w:space="0" w:color="DDDDDD"/>
             </w:tcBorders>
@@ -7668,15 +7703,15 @@
         </w:tblCellMar>
       </w:tblPr>
       <w:tblGrid>
-        <w:gridCol w:w="2861"/>
+        <w:gridCol w:w="2860"/>
         <w:gridCol w:w="862"/>
-        <w:gridCol w:w="5915"/>
+        <w:gridCol w:w="5916"/>
       </w:tblGrid>
       <w:tr>
         <w:trPr/>
         <w:tc>
           <w:tcPr>
-            <w:tcW w:w="2861" w:type="dxa"/>
+            <w:tcW w:w="2860" w:type="dxa"/>
             <w:tcBorders>
               <w:top w:val="single" w:sz="2" w:space="0" w:color="DDDDDD"/>
             </w:tcBorders>
@@ -7726,7 +7761,7 @@
         </w:tc>
         <w:tc>
           <w:tcPr>
-            <w:tcW w:w="5915" w:type="dxa"/>
+            <w:tcW w:w="5916" w:type="dxa"/>
             <w:tcBorders>
               <w:top w:val="single" w:sz="2" w:space="0" w:color="DDDDDD"/>
             </w:tcBorders>
@@ -7799,7 +7834,7 @@
         <w:trPr/>
         <w:tc>
           <w:tcPr>
-            <w:tcW w:w="2861" w:type="dxa"/>
+            <w:tcW w:w="2860" w:type="dxa"/>
             <w:tcBorders>
               <w:top w:val="single" w:sz="2" w:space="0" w:color="DDDDDD"/>
             </w:tcBorders>
@@ -7849,7 +7884,7 @@
         </w:tc>
         <w:tc>
           <w:tcPr>
-            <w:tcW w:w="5915" w:type="dxa"/>
+            <w:tcW w:w="5916" w:type="dxa"/>
             <w:tcBorders>
               <w:top w:val="single" w:sz="2" w:space="0" w:color="DDDDDD"/>
             </w:tcBorders>
@@ -8435,17 +8470,7 @@
           <w:sz w:val="24"/>
           <w:szCs w:val="24"/>
         </w:rPr>
-        <w:t xml:space="preserve">4) </w:t>
-      </w:r>
-      <w:r>
-        <w:rPr>
-          <w:b w:val="false"/>
-          <w:bCs w:val="false"/>
-          <w:color w:val="000000"/>
-          <w:sz w:val="24"/>
-          <w:szCs w:val="24"/>
-        </w:rPr>
-        <w:t>Using Right number of executors and executor cores</w:t>
+        <w:t>4) Using Right number of executors and executor cores</w:t>
       </w:r>
     </w:p>
     <w:p>
@@ -10331,11 +10356,7 @@
       </w:r>
       <w:r>
         <w:rPr/>
-        <w:t>III)</w:t>
-      </w:r>
-      <w:r>
-        <w:rPr/>
-        <w:t xml:space="preserve">       1 executor is required for yarn application master</w:t>
+        <w:t>III)       1 executor is required for yarn application master</w:t>
       </w:r>
     </w:p>
     <w:p>
@@ -10392,11 +10413,7 @@
       </w:r>
       <w:r>
         <w:rPr/>
-        <w:t xml:space="preserve">IV) </w:t>
-      </w:r>
-      <w:r>
-        <w:rPr/>
-        <w:t>Yarn also use some heap memory So we have to remove that memory, default size of yarn heap memory is 384MB it is approx 7% per node</w:t>
+        <w:t>IV) Yarn also use some heap memory So we have to remove that memory, default size of yarn heap memory is 384MB it is approx 7% per node</w:t>
       </w:r>
     </w:p>
     <w:p>
@@ -10408,7 +10425,9 @@
         </w:rPr>
       </w:pPr>
       <w:r>
-        <w:rPr/>
+        <w:rPr>
+          <w:lang w:bidi="ta-IN"/>
+        </w:rPr>
       </w:r>
     </w:p>
     <w:p>
@@ -11705,6 +11724,7 @@
       <w:rPr>
         <w:rFonts w:ascii="Liberation Serif" w:hAnsi="Liberation Serif" w:eastAsia="Noto Sans CJK SC Regular" w:cs="Lohit Devanagari"/>
         <w:kern w:val="2"/>
+        <w:sz w:val="20"/>
         <w:szCs w:val="24"/>
         <w:lang w:val="en-IN" w:eastAsia="zh-CN" w:bidi="hi-IN"/>
       </w:rPr>
@@ -11718,7 +11738,7 @@
     <w:qFormat/>
     <w:pPr>
       <w:widowControl/>
-      <w:overflowPunct w:val="false"/>
+      <w:overflowPunct w:val="true"/>
       <w:bidi w:val="0"/>
       <w:jc w:val="left"/>
     </w:pPr>
@@ -12613,6 +12633,610 @@
       <w:sz w:val="20"/>
     </w:rPr>
   </w:style>
+  <w:style w:type="character" w:styleId="ListLabel1458">
+    <w:name w:val="ListLabel 1458"/>
+    <w:qFormat/>
+    <w:rPr>
+      <w:rFonts w:cs="Symbol"/>
+      <w:sz w:val="20"/>
+    </w:rPr>
+  </w:style>
+  <w:style w:type="character" w:styleId="ListLabel1459">
+    <w:name w:val="ListLabel 1459"/>
+    <w:qFormat/>
+    <w:rPr>
+      <w:rFonts w:cs="Wingdings"/>
+      <w:sz w:val="20"/>
+    </w:rPr>
+  </w:style>
+  <w:style w:type="character" w:styleId="ListLabel1460">
+    <w:name w:val="ListLabel 1460"/>
+    <w:qFormat/>
+    <w:rPr>
+      <w:rFonts w:cs="Wingdings"/>
+      <w:sz w:val="20"/>
+    </w:rPr>
+  </w:style>
+  <w:style w:type="character" w:styleId="ListLabel1461">
+    <w:name w:val="ListLabel 1461"/>
+    <w:qFormat/>
+    <w:rPr>
+      <w:rFonts w:cs="Wingdings"/>
+      <w:sz w:val="20"/>
+    </w:rPr>
+  </w:style>
+  <w:style w:type="character" w:styleId="ListLabel1462">
+    <w:name w:val="ListLabel 1462"/>
+    <w:qFormat/>
+    <w:rPr>
+      <w:rFonts w:cs="Wingdings"/>
+      <w:sz w:val="20"/>
+    </w:rPr>
+  </w:style>
+  <w:style w:type="character" w:styleId="ListLabel1463">
+    <w:name w:val="ListLabel 1463"/>
+    <w:qFormat/>
+    <w:rPr>
+      <w:rFonts w:cs="Wingdings"/>
+      <w:sz w:val="20"/>
+    </w:rPr>
+  </w:style>
+  <w:style w:type="character" w:styleId="ListLabel1464">
+    <w:name w:val="ListLabel 1464"/>
+    <w:qFormat/>
+    <w:rPr>
+      <w:rFonts w:cs="Wingdings"/>
+      <w:sz w:val="20"/>
+    </w:rPr>
+  </w:style>
+  <w:style w:type="character" w:styleId="ListLabel1465">
+    <w:name w:val="ListLabel 1465"/>
+    <w:qFormat/>
+    <w:rPr>
+      <w:rFonts w:cs="Wingdings"/>
+      <w:sz w:val="20"/>
+    </w:rPr>
+  </w:style>
+  <w:style w:type="character" w:styleId="ListLabel1466">
+    <w:name w:val="ListLabel 1466"/>
+    <w:qFormat/>
+    <w:rPr>
+      <w:rFonts w:ascii="Liberation Serif" w:hAnsi="Liberation Serif" w:cs="OpenSymbol"/>
+      <w:b w:val="false"/>
+      <w:sz w:val="24"/>
+    </w:rPr>
+  </w:style>
+  <w:style w:type="character" w:styleId="ListLabel1467">
+    <w:name w:val="ListLabel 1467"/>
+    <w:qFormat/>
+    <w:rPr>
+      <w:rFonts w:cs="OpenSymbol"/>
+    </w:rPr>
+  </w:style>
+  <w:style w:type="character" w:styleId="ListLabel1468">
+    <w:name w:val="ListLabel 1468"/>
+    <w:qFormat/>
+    <w:rPr>
+      <w:rFonts w:cs="OpenSymbol"/>
+    </w:rPr>
+  </w:style>
+  <w:style w:type="character" w:styleId="ListLabel1469">
+    <w:name w:val="ListLabel 1469"/>
+    <w:qFormat/>
+    <w:rPr>
+      <w:rFonts w:cs="OpenSymbol"/>
+    </w:rPr>
+  </w:style>
+  <w:style w:type="character" w:styleId="ListLabel1470">
+    <w:name w:val="ListLabel 1470"/>
+    <w:qFormat/>
+    <w:rPr>
+      <w:rFonts w:cs="OpenSymbol"/>
+    </w:rPr>
+  </w:style>
+  <w:style w:type="character" w:styleId="ListLabel1471">
+    <w:name w:val="ListLabel 1471"/>
+    <w:qFormat/>
+    <w:rPr>
+      <w:rFonts w:cs="OpenSymbol"/>
+    </w:rPr>
+  </w:style>
+  <w:style w:type="character" w:styleId="ListLabel1472">
+    <w:name w:val="ListLabel 1472"/>
+    <w:qFormat/>
+    <w:rPr>
+      <w:rFonts w:cs="OpenSymbol"/>
+    </w:rPr>
+  </w:style>
+  <w:style w:type="character" w:styleId="ListLabel1473">
+    <w:name w:val="ListLabel 1473"/>
+    <w:qFormat/>
+    <w:rPr>
+      <w:rFonts w:cs="OpenSymbol"/>
+    </w:rPr>
+  </w:style>
+  <w:style w:type="character" w:styleId="ListLabel1474">
+    <w:name w:val="ListLabel 1474"/>
+    <w:qFormat/>
+    <w:rPr>
+      <w:rFonts w:cs="OpenSymbol"/>
+    </w:rPr>
+  </w:style>
+  <w:style w:type="character" w:styleId="ListLabel1475">
+    <w:name w:val="ListLabel 1475"/>
+    <w:qFormat/>
+    <w:rPr>
+      <w:rFonts w:cs="OpenSymbol"/>
+    </w:rPr>
+  </w:style>
+  <w:style w:type="character" w:styleId="ListLabel1476">
+    <w:name w:val="ListLabel 1476"/>
+    <w:qFormat/>
+    <w:rPr>
+      <w:rFonts w:cs="OpenSymbol"/>
+    </w:rPr>
+  </w:style>
+  <w:style w:type="character" w:styleId="ListLabel1477">
+    <w:name w:val="ListLabel 1477"/>
+    <w:qFormat/>
+    <w:rPr>
+      <w:rFonts w:cs="OpenSymbol"/>
+    </w:rPr>
+  </w:style>
+  <w:style w:type="character" w:styleId="ListLabel1478">
+    <w:name w:val="ListLabel 1478"/>
+    <w:qFormat/>
+    <w:rPr>
+      <w:rFonts w:cs="OpenSymbol"/>
+    </w:rPr>
+  </w:style>
+  <w:style w:type="character" w:styleId="ListLabel1479">
+    <w:name w:val="ListLabel 1479"/>
+    <w:qFormat/>
+    <w:rPr>
+      <w:rFonts w:cs="OpenSymbol"/>
+    </w:rPr>
+  </w:style>
+  <w:style w:type="character" w:styleId="ListLabel1480">
+    <w:name w:val="ListLabel 1480"/>
+    <w:qFormat/>
+    <w:rPr>
+      <w:rFonts w:cs="OpenSymbol"/>
+    </w:rPr>
+  </w:style>
+  <w:style w:type="character" w:styleId="ListLabel1481">
+    <w:name w:val="ListLabel 1481"/>
+    <w:qFormat/>
+    <w:rPr>
+      <w:rFonts w:cs="OpenSymbol"/>
+    </w:rPr>
+  </w:style>
+  <w:style w:type="character" w:styleId="ListLabel1482">
+    <w:name w:val="ListLabel 1482"/>
+    <w:qFormat/>
+    <w:rPr>
+      <w:rFonts w:cs="OpenSymbol"/>
+    </w:rPr>
+  </w:style>
+  <w:style w:type="character" w:styleId="ListLabel1483">
+    <w:name w:val="ListLabel 1483"/>
+    <w:qFormat/>
+    <w:rPr>
+      <w:rFonts w:cs="OpenSymbol"/>
+    </w:rPr>
+  </w:style>
+  <w:style w:type="character" w:styleId="ListLabel1484">
+    <w:name w:val="ListLabel 1484"/>
+    <w:qFormat/>
+    <w:rPr>
+      <w:rFonts w:ascii="Liberation Serif" w:hAnsi="Liberation Serif" w:cs="OpenSymbol"/>
+      <w:b/>
+      <w:sz w:val="24"/>
+    </w:rPr>
+  </w:style>
+  <w:style w:type="character" w:styleId="ListLabel1485">
+    <w:name w:val="ListLabel 1485"/>
+    <w:qFormat/>
+    <w:rPr>
+      <w:rFonts w:cs="OpenSymbol"/>
+    </w:rPr>
+  </w:style>
+  <w:style w:type="character" w:styleId="ListLabel1486">
+    <w:name w:val="ListLabel 1486"/>
+    <w:qFormat/>
+    <w:rPr>
+      <w:rFonts w:cs="OpenSymbol"/>
+    </w:rPr>
+  </w:style>
+  <w:style w:type="character" w:styleId="ListLabel1487">
+    <w:name w:val="ListLabel 1487"/>
+    <w:qFormat/>
+    <w:rPr>
+      <w:rFonts w:cs="OpenSymbol"/>
+    </w:rPr>
+  </w:style>
+  <w:style w:type="character" w:styleId="ListLabel1488">
+    <w:name w:val="ListLabel 1488"/>
+    <w:qFormat/>
+    <w:rPr>
+      <w:rFonts w:cs="OpenSymbol"/>
+    </w:rPr>
+  </w:style>
+  <w:style w:type="character" w:styleId="ListLabel1489">
+    <w:name w:val="ListLabel 1489"/>
+    <w:qFormat/>
+    <w:rPr>
+      <w:rFonts w:cs="OpenSymbol"/>
+    </w:rPr>
+  </w:style>
+  <w:style w:type="character" w:styleId="ListLabel1490">
+    <w:name w:val="ListLabel 1490"/>
+    <w:qFormat/>
+    <w:rPr>
+      <w:rFonts w:cs="OpenSymbol"/>
+    </w:rPr>
+  </w:style>
+  <w:style w:type="character" w:styleId="ListLabel1491">
+    <w:name w:val="ListLabel 1491"/>
+    <w:qFormat/>
+    <w:rPr>
+      <w:rFonts w:cs="OpenSymbol"/>
+    </w:rPr>
+  </w:style>
+  <w:style w:type="character" w:styleId="ListLabel1492">
+    <w:name w:val="ListLabel 1492"/>
+    <w:qFormat/>
+    <w:rPr>
+      <w:rFonts w:cs="OpenSymbol"/>
+    </w:rPr>
+  </w:style>
+  <w:style w:type="character" w:styleId="ListLabel1493">
+    <w:name w:val="ListLabel 1493"/>
+    <w:qFormat/>
+    <w:rPr>
+      <w:rFonts w:ascii="Liberation Serif" w:hAnsi="Liberation Serif" w:cs="OpenSymbol"/>
+      <w:b w:val="false"/>
+      <w:sz w:val="24"/>
+    </w:rPr>
+  </w:style>
+  <w:style w:type="character" w:styleId="ListLabel1494">
+    <w:name w:val="ListLabel 1494"/>
+    <w:qFormat/>
+    <w:rPr>
+      <w:rFonts w:cs="OpenSymbol"/>
+    </w:rPr>
+  </w:style>
+  <w:style w:type="character" w:styleId="ListLabel1495">
+    <w:name w:val="ListLabel 1495"/>
+    <w:qFormat/>
+    <w:rPr>
+      <w:rFonts w:cs="OpenSymbol"/>
+    </w:rPr>
+  </w:style>
+  <w:style w:type="character" w:styleId="ListLabel1496">
+    <w:name w:val="ListLabel 1496"/>
+    <w:qFormat/>
+    <w:rPr>
+      <w:rFonts w:cs="OpenSymbol"/>
+    </w:rPr>
+  </w:style>
+  <w:style w:type="character" w:styleId="ListLabel1497">
+    <w:name w:val="ListLabel 1497"/>
+    <w:qFormat/>
+    <w:rPr>
+      <w:rFonts w:cs="OpenSymbol"/>
+    </w:rPr>
+  </w:style>
+  <w:style w:type="character" w:styleId="ListLabel1498">
+    <w:name w:val="ListLabel 1498"/>
+    <w:qFormat/>
+    <w:rPr>
+      <w:rFonts w:cs="OpenSymbol"/>
+    </w:rPr>
+  </w:style>
+  <w:style w:type="character" w:styleId="ListLabel1499">
+    <w:name w:val="ListLabel 1499"/>
+    <w:qFormat/>
+    <w:rPr>
+      <w:rFonts w:cs="OpenSymbol"/>
+    </w:rPr>
+  </w:style>
+  <w:style w:type="character" w:styleId="ListLabel1500">
+    <w:name w:val="ListLabel 1500"/>
+    <w:qFormat/>
+    <w:rPr>
+      <w:rFonts w:cs="OpenSymbol"/>
+    </w:rPr>
+  </w:style>
+  <w:style w:type="character" w:styleId="ListLabel1501">
+    <w:name w:val="ListLabel 1501"/>
+    <w:qFormat/>
+    <w:rPr>
+      <w:rFonts w:cs="OpenSymbol"/>
+    </w:rPr>
+  </w:style>
+  <w:style w:type="character" w:styleId="ListLabel1502">
+    <w:name w:val="ListLabel 1502"/>
+    <w:qFormat/>
+    <w:rPr>
+      <w:rFonts w:ascii="Liberation Serif" w:hAnsi="Liberation Serif" w:cs="OpenSymbol"/>
+      <w:b w:val="false"/>
+      <w:sz w:val="24"/>
+    </w:rPr>
+  </w:style>
+  <w:style w:type="character" w:styleId="ListLabel1503">
+    <w:name w:val="ListLabel 1503"/>
+    <w:qFormat/>
+    <w:rPr>
+      <w:rFonts w:cs="OpenSymbol"/>
+    </w:rPr>
+  </w:style>
+  <w:style w:type="character" w:styleId="ListLabel1504">
+    <w:name w:val="ListLabel 1504"/>
+    <w:qFormat/>
+    <w:rPr>
+      <w:rFonts w:cs="OpenSymbol"/>
+    </w:rPr>
+  </w:style>
+  <w:style w:type="character" w:styleId="ListLabel1505">
+    <w:name w:val="ListLabel 1505"/>
+    <w:qFormat/>
+    <w:rPr>
+      <w:rFonts w:cs="OpenSymbol"/>
+    </w:rPr>
+  </w:style>
+  <w:style w:type="character" w:styleId="ListLabel1506">
+    <w:name w:val="ListLabel 1506"/>
+    <w:qFormat/>
+    <w:rPr>
+      <w:rFonts w:cs="OpenSymbol"/>
+    </w:rPr>
+  </w:style>
+  <w:style w:type="character" w:styleId="ListLabel1507">
+    <w:name w:val="ListLabel 1507"/>
+    <w:qFormat/>
+    <w:rPr>
+      <w:rFonts w:cs="OpenSymbol"/>
+    </w:rPr>
+  </w:style>
+  <w:style w:type="character" w:styleId="ListLabel1508">
+    <w:name w:val="ListLabel 1508"/>
+    <w:qFormat/>
+    <w:rPr>
+      <w:rFonts w:cs="OpenSymbol"/>
+    </w:rPr>
+  </w:style>
+  <w:style w:type="character" w:styleId="ListLabel1509">
+    <w:name w:val="ListLabel 1509"/>
+    <w:qFormat/>
+    <w:rPr>
+      <w:rFonts w:cs="OpenSymbol"/>
+    </w:rPr>
+  </w:style>
+  <w:style w:type="character" w:styleId="ListLabel1510">
+    <w:name w:val="ListLabel 1510"/>
+    <w:qFormat/>
+    <w:rPr>
+      <w:rFonts w:cs="OpenSymbol"/>
+    </w:rPr>
+  </w:style>
+  <w:style w:type="character" w:styleId="ListLabel1511">
+    <w:name w:val="ListLabel 1511"/>
+    <w:qFormat/>
+    <w:rPr>
+      <w:rFonts w:cs="Symbol"/>
+      <w:sz w:val="20"/>
+    </w:rPr>
+  </w:style>
+  <w:style w:type="character" w:styleId="ListLabel1512">
+    <w:name w:val="ListLabel 1512"/>
+    <w:qFormat/>
+    <w:rPr>
+      <w:rFonts w:cs="Courier New"/>
+      <w:sz w:val="20"/>
+    </w:rPr>
+  </w:style>
+  <w:style w:type="character" w:styleId="ListLabel1513">
+    <w:name w:val="ListLabel 1513"/>
+    <w:qFormat/>
+    <w:rPr>
+      <w:rFonts w:cs="Wingdings"/>
+      <w:sz w:val="20"/>
+    </w:rPr>
+  </w:style>
+  <w:style w:type="character" w:styleId="ListLabel1514">
+    <w:name w:val="ListLabel 1514"/>
+    <w:qFormat/>
+    <w:rPr>
+      <w:rFonts w:cs="Wingdings"/>
+      <w:sz w:val="20"/>
+    </w:rPr>
+  </w:style>
+  <w:style w:type="character" w:styleId="ListLabel1515">
+    <w:name w:val="ListLabel 1515"/>
+    <w:qFormat/>
+    <w:rPr>
+      <w:rFonts w:cs="Wingdings"/>
+      <w:sz w:val="20"/>
+    </w:rPr>
+  </w:style>
+  <w:style w:type="character" w:styleId="ListLabel1516">
+    <w:name w:val="ListLabel 1516"/>
+    <w:qFormat/>
+    <w:rPr>
+      <w:rFonts w:cs="Wingdings"/>
+      <w:sz w:val="20"/>
+    </w:rPr>
+  </w:style>
+  <w:style w:type="character" w:styleId="ListLabel1517">
+    <w:name w:val="ListLabel 1517"/>
+    <w:qFormat/>
+    <w:rPr>
+      <w:rFonts w:cs="Wingdings"/>
+      <w:sz w:val="20"/>
+    </w:rPr>
+  </w:style>
+  <w:style w:type="character" w:styleId="ListLabel1518">
+    <w:name w:val="ListLabel 1518"/>
+    <w:qFormat/>
+    <w:rPr>
+      <w:rFonts w:cs="Wingdings"/>
+      <w:sz w:val="20"/>
+    </w:rPr>
+  </w:style>
+  <w:style w:type="character" w:styleId="ListLabel1519">
+    <w:name w:val="ListLabel 1519"/>
+    <w:qFormat/>
+    <w:rPr/>
+  </w:style>
+  <w:style w:type="character" w:styleId="ListLabel1520">
+    <w:name w:val="ListLabel 1520"/>
+    <w:qFormat/>
+    <w:rPr>
+      <w:strike w:val="false"/>
+      <w:dstrike w:val="false"/>
+      <w:color w:val="000000"/>
+      <w:sz w:val="24"/>
+      <w:szCs w:val="24"/>
+      <w:u w:val="none"/>
+      <w:effect w:val="none"/>
+    </w:rPr>
+  </w:style>
+  <w:style w:type="character" w:styleId="ListLabel1521">
+    <w:name w:val="ListLabel 1521"/>
+    <w:qFormat/>
+    <w:rPr/>
+  </w:style>
+  <w:style w:type="character" w:styleId="ListLabel1522">
+    <w:name w:val="ListLabel 1522"/>
+    <w:qFormat/>
+    <w:rPr>
+      <w:b w:val="false"/>
+      <w:i w:val="false"/>
+      <w:caps w:val="false"/>
+      <w:smallCaps w:val="false"/>
+      <w:strike w:val="false"/>
+      <w:dstrike w:val="false"/>
+      <w:color w:val="000000"/>
+      <w:spacing w:val="0"/>
+      <w:sz w:val="24"/>
+      <w:szCs w:val="24"/>
+      <w:u w:val="none"/>
+      <w:effect w:val="none"/>
+    </w:rPr>
+  </w:style>
+  <w:style w:type="character" w:styleId="ListLabel1523">
+    <w:name w:val="ListLabel 1523"/>
+    <w:qFormat/>
+    <w:rPr>
+      <w:color w:val="000000"/>
+      <w:sz w:val="24"/>
+      <w:szCs w:val="24"/>
+    </w:rPr>
+  </w:style>
+  <w:style w:type="character" w:styleId="ListLabel1524">
+    <w:name w:val="ListLabel 1524"/>
+    <w:qFormat/>
+    <w:rPr>
+      <w:strike w:val="false"/>
+      <w:dstrike w:val="false"/>
+      <w:color w:val="0088CC"/>
+      <w:u w:val="none"/>
+      <w:effect w:val="none"/>
+    </w:rPr>
+  </w:style>
+  <w:style w:type="character" w:styleId="ListLabel1525">
+    <w:name w:val="ListLabel 1525"/>
+    <w:qFormat/>
+    <w:rPr>
+      <w:rFonts w:ascii="Helvetica Neue;Helvetica;Arial;sans-serif" w:hAnsi="Helvetica Neue;Helvetica;Arial;sans-serif"/>
+      <w:b w:val="false"/>
+      <w:i w:val="false"/>
+      <w:caps w:val="false"/>
+      <w:smallCaps w:val="false"/>
+      <w:strike w:val="false"/>
+      <w:dstrike w:val="false"/>
+      <w:outline w:val="false"/>
+      <w:shadow w:val="false"/>
+      <w:color w:val="0088CC"/>
+      <w:spacing w:val="0"/>
+      <w:sz w:val="21"/>
+      <w:szCs w:val="24"/>
+      <w:u w:val="none"/>
+      <w:effect w:val="none"/>
+      <w:em w:val="none"/>
+    </w:rPr>
+  </w:style>
+  <w:style w:type="character" w:styleId="ListLabel1526">
+    <w:name w:val="ListLabel 1526"/>
+    <w:qFormat/>
+    <w:rPr>
+      <w:b w:val="false"/>
+      <w:i w:val="false"/>
+      <w:caps w:val="false"/>
+      <w:smallCaps w:val="false"/>
+      <w:strike w:val="false"/>
+      <w:dstrike w:val="false"/>
+      <w:color w:val="2B6DAD"/>
+      <w:spacing w:val="0"/>
+      <w:sz w:val="24"/>
+      <w:szCs w:val="24"/>
+      <w:u w:val="none"/>
+      <w:effect w:val="none"/>
+    </w:rPr>
+  </w:style>
+  <w:style w:type="character" w:styleId="ListLabel1527">
+    <w:name w:val="ListLabel 1527"/>
+    <w:qFormat/>
+    <w:rPr>
+      <w:b/>
+      <w:i w:val="false"/>
+      <w:caps w:val="false"/>
+      <w:smallCaps w:val="false"/>
+      <w:strike w:val="false"/>
+      <w:dstrike w:val="false"/>
+      <w:color w:val="2B6DAD"/>
+      <w:spacing w:val="0"/>
+      <w:sz w:val="24"/>
+      <w:szCs w:val="24"/>
+      <w:u w:val="none"/>
+      <w:effect w:val="none"/>
+    </w:rPr>
+  </w:style>
+  <w:style w:type="character" w:styleId="ListLabel1528">
+    <w:name w:val="ListLabel 1528"/>
+    <w:qFormat/>
+    <w:rPr>
+      <w:b/>
+      <w:i w:val="false"/>
+      <w:caps w:val="false"/>
+      <w:smallCaps w:val="false"/>
+      <w:strike w:val="false"/>
+      <w:dstrike w:val="false"/>
+      <w:color w:val="2B6DAD"/>
+      <w:spacing w:val="0"/>
+      <w:sz w:val="24"/>
+      <w:u w:val="none"/>
+      <w:effect w:val="none"/>
+    </w:rPr>
+  </w:style>
+  <w:style w:type="character" w:styleId="ListLabel1529">
+    <w:name w:val="ListLabel 1529"/>
+    <w:qFormat/>
+    <w:rPr>
+      <w:b w:val="false"/>
+      <w:i w:val="false"/>
+      <w:caps w:val="false"/>
+      <w:smallCaps w:val="false"/>
+      <w:strike w:val="false"/>
+      <w:dstrike w:val="false"/>
+      <w:color w:val="2B6DAD"/>
+      <w:spacing w:val="0"/>
+      <w:sz w:val="24"/>
+      <w:u w:val="none"/>
+      <w:effect w:val="none"/>
+    </w:rPr>
+  </w:style>
   <w:style w:type="paragraph" w:styleId="Heading">
     <w:name w:val="Heading"/>
     <w:basedOn w:val="Normal"/>

</xml_diff>